<commit_message>
Alteração na descrição do caso de uso de login
</commit_message>
<xml_diff>
--- a/4.3 Caso de Uso - UC-01 Login.docx
+++ b/4.3 Caso de Uso - UC-01 Login.docx
@@ -670,25 +670,25 @@
                 <w:sz w:val="20"/>
                 <w:szCs w:val="20"/>
               </w:rPr>
-              <w:t>acessa o sistema através da URL</w:t>
-            </w:r>
-            <w:r>
-              <w:rPr>
-                <w:rFonts w:ascii="Tahoma" w:hAnsi="Tahoma" w:cs="Tahoma"/>
-                <w:color w:val="000000" w:themeColor="text1"/>
-                <w:sz w:val="20"/>
-                <w:szCs w:val="20"/>
-              </w:rPr>
-              <w:t xml:space="preserve"> </w:t>
-            </w:r>
-            <w:r>
-              <w:rPr>
-                <w:rFonts w:ascii="Tahoma" w:hAnsi="Tahoma" w:cs="Tahoma"/>
-                <w:color w:val="000000" w:themeColor="text1"/>
-                <w:sz w:val="20"/>
-                <w:szCs w:val="20"/>
-              </w:rPr>
-              <w:t>do sistema</w:t>
+              <w:t xml:space="preserve">acessa o sistema </w:t>
+            </w:r>
+            <w:r>
+              <w:rPr>
+                <w:rFonts w:ascii="Tahoma" w:hAnsi="Tahoma" w:cs="Tahoma"/>
+                <w:color w:val="000000" w:themeColor="text1"/>
+                <w:sz w:val="20"/>
+                <w:szCs w:val="20"/>
+              </w:rPr>
+              <w:t>através da URL</w:t>
+            </w:r>
+            <w:r>
+              <w:rPr>
+                <w:rFonts w:ascii="Tahoma" w:hAnsi="Tahoma" w:cs="Tahoma"/>
+                <w:color w:val="000000" w:themeColor="text1"/>
+                <w:sz w:val="20"/>
+                <w:szCs w:val="20"/>
+              </w:rPr>
+              <w:t xml:space="preserve"> do mesmo</w:t>
             </w:r>
           </w:p>
           <w:p>
@@ -778,7 +778,25 @@
                 <w:sz w:val="20"/>
                 <w:szCs w:val="20"/>
               </w:rPr>
-              <w:t xml:space="preserve"> através do</w:t>
+              <w:t xml:space="preserve"> </w:t>
+            </w:r>
+            <w:r>
+              <w:rPr>
+                <w:rFonts w:ascii="Tahoma" w:hAnsi="Tahoma" w:cs="Tahoma"/>
+                <w:color w:val="000000" w:themeColor="text1"/>
+                <w:sz w:val="20"/>
+                <w:szCs w:val="20"/>
+              </w:rPr>
+              <w:t xml:space="preserve">de acesso </w:t>
+            </w:r>
+            <w:r>
+              <w:rPr>
+                <w:rFonts w:ascii="Tahoma" w:hAnsi="Tahoma" w:cs="Tahoma"/>
+                <w:color w:val="000000" w:themeColor="text1"/>
+                <w:sz w:val="20"/>
+                <w:szCs w:val="20"/>
+              </w:rPr>
+              <w:t>através do</w:t>
             </w:r>
             <w:r>
               <w:rPr>
@@ -1256,7 +1274,79 @@
                 <w:sz w:val="20"/>
                 <w:szCs w:val="20"/>
               </w:rPr>
-              <w:t xml:space="preserve"> exibe mensagem informando o campo obrigatório que não foi preenchido</w:t>
+              <w:t xml:space="preserve"> exibe mensagem informando o</w:t>
+            </w:r>
+            <w:r>
+              <w:rPr>
+                <w:rFonts w:ascii="Tahoma" w:hAnsi="Tahoma" w:cs="Tahoma"/>
+                <w:color w:val="000000" w:themeColor="text1"/>
+                <w:sz w:val="20"/>
+                <w:szCs w:val="20"/>
+              </w:rPr>
+              <w:t>s</w:t>
+            </w:r>
+            <w:r>
+              <w:rPr>
+                <w:rFonts w:ascii="Tahoma" w:hAnsi="Tahoma" w:cs="Tahoma"/>
+                <w:color w:val="000000" w:themeColor="text1"/>
+                <w:sz w:val="20"/>
+                <w:szCs w:val="20"/>
+              </w:rPr>
+              <w:t xml:space="preserve"> campo</w:t>
+            </w:r>
+            <w:r>
+              <w:rPr>
+                <w:rFonts w:ascii="Tahoma" w:hAnsi="Tahoma" w:cs="Tahoma"/>
+                <w:color w:val="000000" w:themeColor="text1"/>
+                <w:sz w:val="20"/>
+                <w:szCs w:val="20"/>
+              </w:rPr>
+              <w:t>s</w:t>
+            </w:r>
+            <w:r>
+              <w:rPr>
+                <w:rFonts w:ascii="Tahoma" w:hAnsi="Tahoma" w:cs="Tahoma"/>
+                <w:color w:val="000000" w:themeColor="text1"/>
+                <w:sz w:val="20"/>
+                <w:szCs w:val="20"/>
+              </w:rPr>
+              <w:t xml:space="preserve"> </w:t>
+            </w:r>
+            <w:r>
+              <w:rPr>
+                <w:rFonts w:ascii="Tahoma" w:hAnsi="Tahoma" w:cs="Tahoma"/>
+                <w:color w:val="000000" w:themeColor="text1"/>
+                <w:sz w:val="20"/>
+                <w:szCs w:val="20"/>
+              </w:rPr>
+              <w:t>obrigatóri</w:t>
+            </w:r>
+            <w:r>
+              <w:rPr>
+                <w:rFonts w:ascii="Tahoma" w:hAnsi="Tahoma" w:cs="Tahoma"/>
+                <w:color w:val="000000" w:themeColor="text1"/>
+                <w:sz w:val="20"/>
+                <w:szCs w:val="20"/>
+              </w:rPr>
+              <w:t xml:space="preserve">os que não foram </w:t>
+            </w:r>
+            <w:r>
+              <w:rPr>
+                <w:rFonts w:ascii="Tahoma" w:hAnsi="Tahoma" w:cs="Tahoma"/>
+                <w:color w:val="000000" w:themeColor="text1"/>
+                <w:sz w:val="20"/>
+                <w:szCs w:val="20"/>
+              </w:rPr>
+              <w:t>preenchido</w:t>
+            </w:r>
+            <w:r>
+              <w:rPr>
+                <w:rFonts w:ascii="Tahoma" w:hAnsi="Tahoma" w:cs="Tahoma"/>
+                <w:color w:val="000000" w:themeColor="text1"/>
+                <w:sz w:val="20"/>
+                <w:szCs w:val="20"/>
+              </w:rPr>
+              <w:t>s</w:t>
             </w:r>
             <w:r>
               <w:rPr>
@@ -1311,6 +1401,15 @@
                 <w:sz w:val="20"/>
                 <w:szCs w:val="20"/>
               </w:rPr>
+              <w:t xml:space="preserve"> do cenário principal</w:t>
+            </w:r>
+            <w:r>
+              <w:rPr>
+                <w:rFonts w:ascii="Tahoma" w:hAnsi="Tahoma" w:cs="Tahoma"/>
+                <w:color w:val="000000" w:themeColor="text1"/>
+                <w:sz w:val="20"/>
+                <w:szCs w:val="20"/>
+              </w:rPr>
               <w:t>.</w:t>
             </w:r>
           </w:p>
@@ -1475,6 +1574,15 @@
                 <w:sz w:val="20"/>
                 <w:szCs w:val="20"/>
               </w:rPr>
+              <w:t xml:space="preserve"> do cenário principal</w:t>
+            </w:r>
+            <w:r>
+              <w:rPr>
+                <w:rFonts w:ascii="Tahoma" w:hAnsi="Tahoma" w:cs="Tahoma"/>
+                <w:color w:val="000000" w:themeColor="text1"/>
+                <w:sz w:val="20"/>
+                <w:szCs w:val="20"/>
+              </w:rPr>
               <w:t>.</w:t>
             </w:r>
           </w:p>
@@ -1722,6 +1830,15 @@
                 <w:sz w:val="20"/>
                 <w:szCs w:val="20"/>
               </w:rPr>
+              <w:t xml:space="preserve"> do cenário principal</w:t>
+            </w:r>
+            <w:r>
+              <w:rPr>
+                <w:rFonts w:ascii="Tahoma" w:hAnsi="Tahoma" w:cs="Tahoma"/>
+                <w:color w:val="000000" w:themeColor="text1"/>
+                <w:sz w:val="20"/>
+                <w:szCs w:val="20"/>
+              </w:rPr>
               <w:t>.</w:t>
             </w:r>
           </w:p>
@@ -1944,7 +2061,25 @@
                 <w:sz w:val="20"/>
                 <w:szCs w:val="20"/>
               </w:rPr>
-              <w:t>Sistema verifica a quantidade máxima de tentativas de acesso configurada no sistema</w:t>
+              <w:t xml:space="preserve">Sistema verifica a quantidade máxima de tentativas de acesso </w:t>
+            </w:r>
+            <w:r>
+              <w:rPr>
+                <w:rFonts w:ascii="Tahoma" w:hAnsi="Tahoma" w:cs="Tahoma"/>
+                <w:color w:val="000000" w:themeColor="text1"/>
+                <w:sz w:val="20"/>
+                <w:szCs w:val="20"/>
+              </w:rPr>
+              <w:t xml:space="preserve">com senha inválida </w:t>
+            </w:r>
+            <w:r>
+              <w:rPr>
+                <w:rFonts w:ascii="Tahoma" w:hAnsi="Tahoma" w:cs="Tahoma"/>
+                <w:color w:val="000000" w:themeColor="text1"/>
+                <w:sz w:val="20"/>
+                <w:szCs w:val="20"/>
+              </w:rPr>
+              <w:t>configurada no sistema</w:t>
             </w:r>
             <w:r>
               <w:rPr>
@@ -2014,6 +2149,15 @@
                 <w:sz w:val="20"/>
                 <w:szCs w:val="20"/>
               </w:rPr>
+              <w:t xml:space="preserve"> com senha inválida</w:t>
+            </w:r>
+            <w:r>
+              <w:rPr>
+                <w:rFonts w:ascii="Tahoma" w:hAnsi="Tahoma" w:cs="Tahoma"/>
+                <w:color w:val="000000" w:themeColor="text1"/>
+                <w:sz w:val="20"/>
+                <w:szCs w:val="20"/>
+              </w:rPr>
               <w:t>.</w:t>
             </w:r>
           </w:p>
@@ -2172,32 +2316,17 @@
                 <w:sz w:val="20"/>
                 <w:szCs w:val="20"/>
               </w:rPr>
+              <w:t xml:space="preserve"> do cenário principal</w:t>
+            </w:r>
+            <w:r>
+              <w:rPr>
+                <w:rFonts w:ascii="Tahoma" w:hAnsi="Tahoma" w:cs="Tahoma"/>
+                <w:color w:val="000000" w:themeColor="text1"/>
+                <w:sz w:val="20"/>
+                <w:szCs w:val="20"/>
+              </w:rPr>
               <w:t>.</w:t>
             </w:r>
-          </w:p>
-          <w:p>
-            <w:pPr>
-              <w:spacing w:after="0" w:line="240" w:lineRule="auto"/>
-              <w:jc w:val="both"/>
-              <w:rPr>
-                <w:rFonts w:ascii="Tahoma" w:hAnsi="Tahoma" w:cs="Tahoma"/>
-                <w:color w:val="000000" w:themeColor="text1"/>
-                <w:sz w:val="20"/>
-                <w:szCs w:val="20"/>
-              </w:rPr>
-            </w:pPr>
-          </w:p>
-          <w:p>
-            <w:pPr>
-              <w:spacing w:after="0" w:line="240" w:lineRule="auto"/>
-              <w:jc w:val="both"/>
-              <w:rPr>
-                <w:rFonts w:ascii="Tahoma" w:hAnsi="Tahoma" w:cs="Tahoma"/>
-                <w:color w:val="000000" w:themeColor="text1"/>
-                <w:sz w:val="20"/>
-                <w:szCs w:val="20"/>
-              </w:rPr>
-            </w:pPr>
           </w:p>
           <w:p>
             <w:pPr>
@@ -2327,6 +2456,14 @@
                 <w:bCs/>
                 <w:color w:val="000000" w:themeColor="text1"/>
               </w:rPr>
+              <w:t xml:space="preserve">autenticado e </w:t>
+            </w:r>
+            <w:r>
+              <w:rPr>
+                <w:rFonts w:ascii="Arial" w:hAnsi="Arial" w:cs="Arial"/>
+                <w:bCs/>
+                <w:color w:val="000000" w:themeColor="text1"/>
+              </w:rPr>
               <w:t xml:space="preserve">redirecionado para a </w:t>
             </w:r>
             <w:r>
@@ -2372,46 +2509,14 @@
                 <w:color w:val="808080" w:themeColor="background1" w:themeShade="80"/>
               </w:rPr>
             </w:pPr>
-            <w:bookmarkStart w:id="0" w:name="_GoBack"/>
-            <w:bookmarkEnd w:id="0"/>
           </w:p>
         </w:tc>
       </w:tr>
-    </w:tbl>
-    <w:p>
-      <w:pPr>
-        <w:rPr>
-          <w:rFonts w:ascii="Tahoma" w:hAnsi="Tahoma" w:cs="Tahoma"/>
-          <w:sz w:val="20"/>
-          <w:szCs w:val="20"/>
-        </w:rPr>
-      </w:pPr>
-    </w:p>
-    <w:tbl>
-      <w:tblPr>
-        <w:tblW w:w="0" w:type="auto"/>
-        <w:tblInd w:w="-72" w:type="dxa"/>
-        <w:tblBorders>
-          <w:top w:val="single" w:sz="4" w:space="0" w:color="auto"/>
-          <w:left w:val="single" w:sz="4" w:space="0" w:color="auto"/>
-          <w:bottom w:val="single" w:sz="4" w:space="0" w:color="auto"/>
-          <w:right w:val="single" w:sz="4" w:space="0" w:color="auto"/>
-          <w:insideH w:val="single" w:sz="4" w:space="0" w:color="auto"/>
-          <w:insideV w:val="single" w:sz="4" w:space="0" w:color="auto"/>
-        </w:tblBorders>
-        <w:tblCellMar>
-          <w:left w:w="70" w:type="dxa"/>
-          <w:right w:w="70" w:type="dxa"/>
-        </w:tblCellMar>
-        <w:tblLook w:val="0000" w:firstRow="0" w:lastRow="0" w:firstColumn="0" w:lastColumn="0" w:noHBand="0" w:noVBand="0"/>
-      </w:tblPr>
-      <w:tblGrid>
-        <w:gridCol w:w="9283"/>
-      </w:tblGrid>
       <w:tr>
         <w:tc>
           <w:tcPr>
             <w:tcW w:w="9283" w:type="dxa"/>
+            <w:gridSpan w:val="2"/>
             <w:tcBorders>
               <w:top w:val="single" w:sz="4" w:space="0" w:color="auto"/>
               <w:left w:val="single" w:sz="4" w:space="0" w:color="auto"/>
@@ -2468,6 +2573,7 @@
         <w:tc>
           <w:tcPr>
             <w:tcW w:w="9283" w:type="dxa"/>
+            <w:gridSpan w:val="2"/>
             <w:tcBorders>
               <w:top w:val="single" w:sz="4" w:space="0" w:color="auto"/>
               <w:left w:val="single" w:sz="4" w:space="0" w:color="auto"/>
@@ -2607,7 +2713,34 @@
                 <w:sz w:val="20"/>
                 <w:szCs w:val="20"/>
               </w:rPr>
-              <w:t xml:space="preserve">ataques de força bruta onde requisições de acesso poderiam ser realizadas initerruptamente até acertar a senha do </w:t>
+              <w:t xml:space="preserve">ataques de força bruta onde requisições de acesso poderiam ser realizadas </w:t>
+            </w:r>
+            <w:r>
+              <w:rPr>
+                <w:rFonts w:ascii="Tahoma" w:hAnsi="Tahoma" w:cs="Tahoma"/>
+                <w:color w:val="000000" w:themeColor="text1"/>
+                <w:sz w:val="20"/>
+                <w:szCs w:val="20"/>
+              </w:rPr>
+              <w:t>i</w:t>
+            </w:r>
+            <w:r>
+              <w:rPr>
+                <w:rFonts w:ascii="Tahoma" w:hAnsi="Tahoma" w:cs="Tahoma"/>
+                <w:color w:val="000000" w:themeColor="text1"/>
+                <w:sz w:val="20"/>
+                <w:szCs w:val="20"/>
+              </w:rPr>
+              <w:t xml:space="preserve">ninterruptamente </w:t>
+            </w:r>
+            <w:r>
+              <w:rPr>
+                <w:rFonts w:ascii="Tahoma" w:hAnsi="Tahoma" w:cs="Tahoma"/>
+                <w:color w:val="000000" w:themeColor="text1"/>
+                <w:sz w:val="20"/>
+                <w:szCs w:val="20"/>
+              </w:rPr>
+              <w:t xml:space="preserve">até acertar a senha do </w:t>
             </w:r>
             <w:r>
               <w:rPr>
@@ -2656,41 +2789,11 @@
           </w:p>
         </w:tc>
       </w:tr>
-    </w:tbl>
-    <w:p>
-      <w:pPr>
-        <w:rPr>
-          <w:rFonts w:ascii="Tahoma" w:hAnsi="Tahoma" w:cs="Tahoma"/>
-          <w:sz w:val="20"/>
-          <w:szCs w:val="20"/>
-        </w:rPr>
-      </w:pPr>
-    </w:p>
-    <w:tbl>
-      <w:tblPr>
-        <w:tblW w:w="0" w:type="auto"/>
-        <w:tblInd w:w="-72" w:type="dxa"/>
-        <w:tblBorders>
-          <w:top w:val="single" w:sz="4" w:space="0" w:color="auto"/>
-          <w:left w:val="single" w:sz="4" w:space="0" w:color="auto"/>
-          <w:bottom w:val="single" w:sz="4" w:space="0" w:color="auto"/>
-          <w:right w:val="single" w:sz="4" w:space="0" w:color="auto"/>
-          <w:insideH w:val="single" w:sz="4" w:space="0" w:color="auto"/>
-          <w:insideV w:val="single" w:sz="4" w:space="0" w:color="auto"/>
-        </w:tblBorders>
-        <w:tblCellMar>
-          <w:left w:w="70" w:type="dxa"/>
-          <w:right w:w="70" w:type="dxa"/>
-        </w:tblCellMar>
-        <w:tblLook w:val="0000" w:firstRow="0" w:lastRow="0" w:firstColumn="0" w:lastColumn="0" w:noHBand="0" w:noVBand="0"/>
-      </w:tblPr>
-      <w:tblGrid>
-        <w:gridCol w:w="9283"/>
-      </w:tblGrid>
       <w:tr>
         <w:tc>
           <w:tcPr>
             <w:tcW w:w="9283" w:type="dxa"/>
+            <w:gridSpan w:val="2"/>
             <w:tcBorders>
               <w:top w:val="single" w:sz="4" w:space="0" w:color="auto"/>
               <w:left w:val="single" w:sz="4" w:space="0" w:color="auto"/>
@@ -2708,6 +2811,8 @@
                 <w:bCs/>
               </w:rPr>
             </w:pPr>
+            <w:bookmarkStart w:id="0" w:name="_GoBack"/>
+            <w:bookmarkEnd w:id="0"/>
             <w:r>
               <w:rPr>
                 <w:rFonts w:ascii="Arial" w:hAnsi="Arial" w:cs="Arial"/>
@@ -2755,6 +2860,7 @@
         <w:tc>
           <w:tcPr>
             <w:tcW w:w="9283" w:type="dxa"/>
+            <w:gridSpan w:val="2"/>
             <w:tcBorders>
               <w:top w:val="single" w:sz="4" w:space="0" w:color="auto"/>
               <w:left w:val="single" w:sz="4" w:space="0" w:color="auto"/>
@@ -2822,7 +2928,7 @@
                 <w:lang w:eastAsia="pt-BR"/>
               </w:rPr>
               <w:drawing>
-                <wp:inline distT="0" distB="0" distL="0" distR="0">
+                <wp:inline distT="0" distB="0" distL="0" distR="0" wp14:anchorId="10F47726" wp14:editId="0D8BAA66">
                   <wp:extent cx="5753100" cy="3105150"/>
                   <wp:effectExtent l="0" t="0" r="0" b="0"/>
                   <wp:docPr id="1" name="Imagem 1" descr="C:\Users\Otávio\Desktop\print.png"/>
@@ -6719,7 +6825,7 @@
 </file>
 
 <file path=customXml/itemProps1.xml><?xml version="1.0" encoding="utf-8"?>
-<ds:datastoreItem xmlns:ds="http://schemas.openxmlformats.org/officeDocument/2006/customXml" ds:itemID="{2CDDE728-E6EB-414F-8BB9-6012F99680B1}">
+<ds:datastoreItem xmlns:ds="http://schemas.openxmlformats.org/officeDocument/2006/customXml" ds:itemID="{146A70A7-4F09-4DC6-893A-00058CB7C121}">
   <ds:schemaRefs>
     <ds:schemaRef ds:uri="http://schemas.openxmlformats.org/officeDocument/2006/bibliography"/>
   </ds:schemaRefs>

</xml_diff>

<commit_message>
Ajustes no diagrama do caso de uso 01 (inclusão do entity)
</commit_message>
<xml_diff>
--- a/4.3 Caso de Uso - UC-01 Login.docx
+++ b/4.3 Caso de Uso - UC-01 Login.docx
@@ -2811,8 +2811,6 @@
                 <w:bCs/>
               </w:rPr>
             </w:pPr>
-            <w:bookmarkStart w:id="0" w:name="_GoBack"/>
-            <w:bookmarkEnd w:id="0"/>
             <w:r>
               <w:rPr>
                 <w:rFonts w:ascii="Arial" w:hAnsi="Arial" w:cs="Arial"/>
@@ -3225,23 +3223,6 @@
                 <w:color w:val="808080" w:themeColor="background1" w:themeShade="80"/>
               </w:rPr>
             </w:pPr>
-          </w:p>
-          <w:p>
-            <w:pPr>
-              <w:pStyle w:val="Cabealho"/>
-              <w:tabs>
-                <w:tab w:val="clear" w:pos="4252"/>
-                <w:tab w:val="clear" w:pos="8504"/>
-                <w:tab w:val="left" w:pos="395"/>
-              </w:tabs>
-              <w:jc w:val="both"/>
-              <w:rPr>
-                <w:rFonts w:ascii="Arial" w:hAnsi="Arial" w:cs="Arial"/>
-                <w:b/>
-                <w:bCs/>
-                <w:color w:val="808080" w:themeColor="background1" w:themeShade="80"/>
-              </w:rPr>
-            </w:pPr>
             <w:r>
               <w:rPr>
                 <w:rFonts w:ascii="Arial" w:hAnsi="Arial" w:cs="Arial"/>
@@ -3253,9 +3234,9 @@
               </w:rPr>
               <w:drawing>
                 <wp:inline distT="0" distB="0" distL="0" distR="0">
-                  <wp:extent cx="5753100" cy="4628083"/>
+                  <wp:extent cx="5756910" cy="5422900"/>
                   <wp:effectExtent l="0" t="0" r="0" b="0"/>
-                  <wp:docPr id="6" name="Imagem 6" descr="C:\Users\Otávio\Documents\Documentos extras TCC\diagrama1.png"/>
+                  <wp:docPr id="4" name="Imagem 4" descr="C:\Users\Felipe\Documents\Documentos-TCC-Projeto\Arquivos\4.3 Casos de Uso\Caso de Uso 01\diagrama_1.png"/>
                   <wp:cNvGraphicFramePr>
                     <a:graphicFrameLocks xmlns:a="http://schemas.openxmlformats.org/drawingml/2006/main" noChangeAspect="1"/>
                   </wp:cNvGraphicFramePr>
@@ -3263,7 +3244,7 @@
                     <a:graphicData uri="http://schemas.openxmlformats.org/drawingml/2006/picture">
                       <pic:pic xmlns:pic="http://schemas.openxmlformats.org/drawingml/2006/picture">
                         <pic:nvPicPr>
-                          <pic:cNvPr id="0" name="Picture 4" descr="C:\Users\Otávio\Documents\Documentos extras TCC\diagrama1.png"/>
+                          <pic:cNvPr id="0" name="Picture 3" descr="C:\Users\Felipe\Documents\Documentos-TCC-Projeto\Arquivos\4.3 Casos de Uso\Caso de Uso 01\diagrama_1.png"/>
                           <pic:cNvPicPr>
                             <a:picLocks noChangeAspect="1" noChangeArrowheads="1"/>
                           </pic:cNvPicPr>
@@ -3284,7 +3265,7 @@
                         <pic:spPr bwMode="auto">
                           <a:xfrm>
                             <a:off x="0" y="0"/>
-                            <a:ext cx="5755560" cy="4630062"/>
+                            <a:ext cx="5756910" cy="5422900"/>
                           </a:xfrm>
                           <a:prstGeom prst="rect">
                             <a:avLst/>
@@ -3300,6 +3281,8 @@
                 </wp:inline>
               </w:drawing>
             </w:r>
+            <w:bookmarkStart w:id="0" w:name="_GoBack"/>
+            <w:bookmarkEnd w:id="0"/>
           </w:p>
           <w:p>
             <w:pPr>
@@ -6825,7 +6808,7 @@
 </file>
 
 <file path=customXml/itemProps1.xml><?xml version="1.0" encoding="utf-8"?>
-<ds:datastoreItem xmlns:ds="http://schemas.openxmlformats.org/officeDocument/2006/customXml" ds:itemID="{146A70A7-4F09-4DC6-893A-00058CB7C121}">
+<ds:datastoreItem xmlns:ds="http://schemas.openxmlformats.org/officeDocument/2006/customXml" ds:itemID="{D47FE2D0-386D-40A3-A998-D7FD9240154A}">
   <ds:schemaRefs>
     <ds:schemaRef ds:uri="http://schemas.openxmlformats.org/officeDocument/2006/bibliography"/>
   </ds:schemaRefs>

</xml_diff>

<commit_message>
Remoção do "lembrar" e "esquecia a senha" do protótipo
</commit_message>
<xml_diff>
--- a/4.3 Caso de Uso - UC-01 Login.docx
+++ b/4.3 Caso de Uso - UC-01 Login.docx
@@ -2899,23 +2899,6 @@
                 <w:color w:val="808080" w:themeColor="background1" w:themeShade="80"/>
               </w:rPr>
             </w:pPr>
-          </w:p>
-          <w:p>
-            <w:pPr>
-              <w:pStyle w:val="Cabealho"/>
-              <w:tabs>
-                <w:tab w:val="clear" w:pos="4252"/>
-                <w:tab w:val="clear" w:pos="8504"/>
-                <w:tab w:val="left" w:pos="395"/>
-              </w:tabs>
-              <w:jc w:val="both"/>
-              <w:rPr>
-                <w:rFonts w:ascii="Arial" w:hAnsi="Arial" w:cs="Arial"/>
-                <w:b/>
-                <w:bCs/>
-                <w:color w:val="808080" w:themeColor="background1" w:themeShade="80"/>
-              </w:rPr>
-            </w:pPr>
             <w:r>
               <w:rPr>
                 <w:rFonts w:ascii="Arial" w:hAnsi="Arial" w:cs="Arial"/>
@@ -2926,10 +2909,10 @@
                 <w:lang w:eastAsia="pt-BR"/>
               </w:rPr>
               <w:drawing>
-                <wp:inline distT="0" distB="0" distL="0" distR="0" wp14:anchorId="10F47726" wp14:editId="0D8BAA66">
-                  <wp:extent cx="5753100" cy="3105150"/>
+                <wp:inline distT="0" distB="0" distL="0" distR="0">
+                  <wp:extent cx="5756910" cy="3108960"/>
                   <wp:effectExtent l="0" t="0" r="0" b="0"/>
-                  <wp:docPr id="1" name="Imagem 1" descr="C:\Users\Otávio\Desktop\print.png"/>
+                  <wp:docPr id="2" name="Imagem 2" descr="C:\Users\Otávio\Documents\Documentos-TCC-Projeto\Arquivos\4.3 Casos de Uso\Caso de Uso 01\prototipo.png"/>
                   <wp:cNvGraphicFramePr>
                     <a:graphicFrameLocks xmlns:a="http://schemas.openxmlformats.org/drawingml/2006/main" noChangeAspect="1"/>
                   </wp:cNvGraphicFramePr>
@@ -2937,7 +2920,7 @@
                     <a:graphicData uri="http://schemas.openxmlformats.org/drawingml/2006/picture">
                       <pic:pic xmlns:pic="http://schemas.openxmlformats.org/drawingml/2006/picture">
                         <pic:nvPicPr>
-                          <pic:cNvPr id="0" name="Picture 1" descr="C:\Users\Otávio\Desktop\print.png"/>
+                          <pic:cNvPr id="0" name="Picture 1" descr="C:\Users\Otávio\Documents\Documentos-TCC-Projeto\Arquivos\4.3 Casos de Uso\Caso de Uso 01\prototipo.png"/>
                           <pic:cNvPicPr>
                             <a:picLocks noChangeAspect="1" noChangeArrowheads="1"/>
                           </pic:cNvPicPr>
@@ -2958,7 +2941,7 @@
                         <pic:spPr bwMode="auto">
                           <a:xfrm>
                             <a:off x="0" y="0"/>
-                            <a:ext cx="5753100" cy="3105150"/>
+                            <a:ext cx="5756910" cy="3108960"/>
                           </a:xfrm>
                           <a:prstGeom prst="rect">
                             <a:avLst/>
@@ -2974,6 +2957,8 @@
                 </wp:inline>
               </w:drawing>
             </w:r>
+            <w:bookmarkStart w:id="0" w:name="_GoBack"/>
+            <w:bookmarkEnd w:id="0"/>
           </w:p>
           <w:p>
             <w:pPr>
@@ -3281,8 +3266,6 @@
                 </wp:inline>
               </w:drawing>
             </w:r>
-            <w:bookmarkStart w:id="0" w:name="_GoBack"/>
-            <w:bookmarkEnd w:id="0"/>
           </w:p>
           <w:p>
             <w:pPr>
@@ -6808,7 +6791,7 @@
 </file>
 
 <file path=customXml/itemProps1.xml><?xml version="1.0" encoding="utf-8"?>
-<ds:datastoreItem xmlns:ds="http://schemas.openxmlformats.org/officeDocument/2006/customXml" ds:itemID="{D47FE2D0-386D-40A3-A998-D7FD9240154A}">
+<ds:datastoreItem xmlns:ds="http://schemas.openxmlformats.org/officeDocument/2006/customXml" ds:itemID="{E519E21C-69A7-4600-9394-6E81EB2C8708}">
   <ds:schemaRefs>
     <ds:schemaRef ds:uri="http://schemas.openxmlformats.org/officeDocument/2006/bibliography"/>
   </ds:schemaRefs>

</xml_diff>

<commit_message>
Ajuste protótipo UC 01 e caso de teste
</commit_message>
<xml_diff>
--- a/4.3 Caso de Uso - UC-01 Login.docx
+++ b/4.3 Caso de Uso - UC-01 Login.docx
@@ -2910,9 +2910,9 @@
               </w:rPr>
               <w:drawing>
                 <wp:inline distT="0" distB="0" distL="0" distR="0">
-                  <wp:extent cx="5756910" cy="3108960"/>
+                  <wp:extent cx="5805805" cy="3130550"/>
                   <wp:effectExtent l="0" t="0" r="0" b="0"/>
-                  <wp:docPr id="2" name="Imagem 2" descr="C:\Users\Otávio\Documents\Documentos-TCC-Projeto\Arquivos\4.3 Casos de Uso\Caso de Uso 01\prototipo.png"/>
+                  <wp:docPr id="1" name="Imagem 1"/>
                   <wp:cNvGraphicFramePr>
                     <a:graphicFrameLocks xmlns:a="http://schemas.openxmlformats.org/drawingml/2006/main" noChangeAspect="1"/>
                   </wp:cNvGraphicFramePr>
@@ -2920,10 +2920,8 @@
                     <a:graphicData uri="http://schemas.openxmlformats.org/drawingml/2006/picture">
                       <pic:pic xmlns:pic="http://schemas.openxmlformats.org/drawingml/2006/picture">
                         <pic:nvPicPr>
-                          <pic:cNvPr id="0" name="Picture 1" descr="C:\Users\Otávio\Documents\Documentos-TCC-Projeto\Arquivos\4.3 Casos de Uso\Caso de Uso 01\prototipo.png"/>
-                          <pic:cNvPicPr>
-                            <a:picLocks noChangeAspect="1" noChangeArrowheads="1"/>
-                          </pic:cNvPicPr>
+                          <pic:cNvPr id="0" name="prototipo.png"/>
+                          <pic:cNvPicPr/>
                         </pic:nvPicPr>
                         <pic:blipFill>
                           <a:blip r:embed="rId9">
@@ -2933,23 +2931,18 @@
                               </a:ext>
                             </a:extLst>
                           </a:blip>
-                          <a:srcRect/>
                           <a:stretch>
                             <a:fillRect/>
                           </a:stretch>
                         </pic:blipFill>
-                        <pic:spPr bwMode="auto">
+                        <pic:spPr>
                           <a:xfrm>
                             <a:off x="0" y="0"/>
-                            <a:ext cx="5756910" cy="3108960"/>
+                            <a:ext cx="5805805" cy="3130550"/>
                           </a:xfrm>
                           <a:prstGeom prst="rect">
                             <a:avLst/>
                           </a:prstGeom>
-                          <a:noFill/>
-                          <a:ln>
-                            <a:noFill/>
-                          </a:ln>
                         </pic:spPr>
                       </pic:pic>
                     </a:graphicData>
@@ -2974,57 +2967,8 @@
                 <w:color w:val="808080" w:themeColor="background1" w:themeShade="80"/>
               </w:rPr>
             </w:pPr>
-          </w:p>
-          <w:p>
-            <w:pPr>
-              <w:pStyle w:val="Cabealho"/>
-              <w:tabs>
-                <w:tab w:val="clear" w:pos="4252"/>
-                <w:tab w:val="clear" w:pos="8504"/>
-                <w:tab w:val="left" w:pos="395"/>
-              </w:tabs>
-              <w:jc w:val="both"/>
-              <w:rPr>
-                <w:rFonts w:ascii="Arial" w:hAnsi="Arial" w:cs="Arial"/>
-                <w:b/>
-                <w:bCs/>
-                <w:color w:val="808080" w:themeColor="background1" w:themeShade="80"/>
-              </w:rPr>
-            </w:pPr>
-          </w:p>
-          <w:p>
-            <w:pPr>
-              <w:pStyle w:val="Cabealho"/>
-              <w:tabs>
-                <w:tab w:val="clear" w:pos="4252"/>
-                <w:tab w:val="clear" w:pos="8504"/>
-                <w:tab w:val="left" w:pos="395"/>
-              </w:tabs>
-              <w:jc w:val="both"/>
-              <w:rPr>
-                <w:rFonts w:ascii="Arial" w:hAnsi="Arial" w:cs="Arial"/>
-                <w:b/>
-                <w:bCs/>
-                <w:color w:val="808080" w:themeColor="background1" w:themeShade="80"/>
-              </w:rPr>
-            </w:pPr>
-          </w:p>
-          <w:p>
-            <w:pPr>
-              <w:pStyle w:val="Cabealho"/>
-              <w:tabs>
-                <w:tab w:val="clear" w:pos="4252"/>
-                <w:tab w:val="clear" w:pos="8504"/>
-                <w:tab w:val="left" w:pos="395"/>
-              </w:tabs>
-              <w:jc w:val="both"/>
-              <w:rPr>
-                <w:rFonts w:ascii="Arial" w:hAnsi="Arial" w:cs="Arial"/>
-                <w:b/>
-                <w:bCs/>
-                <w:color w:val="808080" w:themeColor="background1" w:themeShade="80"/>
-              </w:rPr>
-            </w:pPr>
+            <w:bookmarkStart w:id="0" w:name="_GoBack"/>
+            <w:bookmarkEnd w:id="0"/>
           </w:p>
         </w:tc>
       </w:tr>
@@ -3660,8 +3604,6 @@
             </w:rPr>
             <w:t>Machines</w:t>
           </w:r>
-          <w:bookmarkStart w:id="0" w:name="_GoBack"/>
-          <w:bookmarkEnd w:id="0"/>
           <w:proofErr w:type="spellEnd"/>
         </w:p>
       </w:tc>
@@ -6863,7 +6805,7 @@
 </file>
 
 <file path=customXml/itemProps1.xml><?xml version="1.0" encoding="utf-8"?>
-<ds:datastoreItem xmlns:ds="http://schemas.openxmlformats.org/officeDocument/2006/customXml" ds:itemID="{231539AD-EA05-4AE6-8AEB-6904EC2FD547}">
+<ds:datastoreItem xmlns:ds="http://schemas.openxmlformats.org/officeDocument/2006/customXml" ds:itemID="{BF8E0DBD-3539-4D07-A334-D1CA276BFDFB}">
   <ds:schemaRefs>
     <ds:schemaRef ds:uri="http://schemas.openxmlformats.org/officeDocument/2006/bibliography"/>
   </ds:schemaRefs>

</xml_diff>